<commit_message>
Added WC Blog and link to blog
</commit_message>
<xml_diff>
--- a/Documents/Mission Statement.docx
+++ b/Documents/Mission Statement.docx
@@ -4,13 +4,18 @@
   <w:body>
     <w:p>
       <w:r>
-        <w:t>About Us</w:t>
+        <w:t>Mission Statement</w:t>
       </w:r>
     </w:p>
     <w:p>
       <w:pPr>
         <w:spacing w:before="100" w:beforeAutospacing="1" w:after="100" w:afterAutospacing="1" w:line="240" w:lineRule="auto"/>
         <w:outlineLvl w:val="3"/>
+        <w:rPr>
+          <w:rStyle w:val="null"/>
+        </w:rPr>
+      </w:pPr>
+      <w:r>
         <w:rPr>
           <w:rFonts w:ascii="Times New Roman" w:eastAsia="Times New Roman" w:hAnsi="Times New Roman" w:cs="Times New Roman"/>
           <w:bCs/>
@@ -18,7 +23,8 @@
           <w:szCs w:val="24"/>
           <w:lang w:eastAsia="zh-CN"/>
         </w:rPr>
-      </w:pPr>
+        <w:t xml:space="preserve">Women Coders is a PeopleSpace, </w:t>
+      </w:r>
       <w:r>
         <w:rPr>
           <w:rFonts w:ascii="Times New Roman" w:eastAsia="Times New Roman" w:hAnsi="Times New Roman" w:cs="Times New Roman"/>
@@ -27,73 +33,91 @@
           <w:szCs w:val="24"/>
           <w:lang w:eastAsia="zh-CN"/>
         </w:rPr>
-        <w:t>Women Coders is a PeopleSpace, 501(c)3 nonprofit organization, program dedicated to cultivating more female developers and fostering a community of confident, ambitious, and collaborative women.</w:t>
-      </w:r>
-    </w:p>
-    <w:p/>
-    <w:p>
-      <w:r>
-        <w:t>Mission Statement</w:t>
+        <w:t xml:space="preserve">501(c)3 nonprofit organization dedicated to providing </w:t>
+      </w:r>
+      <w:r>
+        <w:t>females the tools to participate in the great opportunities, innovative projects, and collaborative community of the technological field.</w:t>
       </w:r>
     </w:p>
     <w:p>
-      <w:pPr>
-        <w:rPr>
-          <w:rStyle w:val="null"/>
-        </w:rPr>
-      </w:pPr>
+      <w:r>
+        <w:t xml:space="preserve">We will do </w:t>
+      </w:r>
+      <w:r>
+        <w:t xml:space="preserve">this </w:t>
+      </w:r>
+      <w:r>
+        <w:t xml:space="preserve">by forming </w:t>
+      </w:r>
       <w:bookmarkStart w:id="0" w:name="_GoBack"/>
-      <w:r>
-        <w:rPr>
-          <w:rStyle w:val="null"/>
-        </w:rPr>
-        <w:t>We believe that all women and underprivileged minorities should have the tools to enrich their lives, careers, and communities by encouraging them to learn how to code, engaging them in innovative projects, and empowering them to seek opportunities in the tech industry.</w:t>
+      <w:bookmarkEnd w:id="0"/>
+      <w:r>
+        <w:t xml:space="preserve">strong </w:t>
+      </w:r>
+      <w:r>
+        <w:t>individuals</w:t>
+      </w:r>
+      <w:r>
+        <w:t xml:space="preserve"> </w:t>
+      </w:r>
+      <w:r>
+        <w:t>and working</w:t>
+      </w:r>
+      <w:r>
+        <w:t xml:space="preserve"> towards breaking down </w:t>
+      </w:r>
+      <w:r>
+        <w:t xml:space="preserve">the </w:t>
+      </w:r>
+      <w:r>
+        <w:t>stereotype</w:t>
+      </w:r>
+      <w:r>
+        <w:t>s</w:t>
+      </w:r>
+      <w:r>
+        <w:t xml:space="preserve"> about </w:t>
+      </w:r>
+      <w:r>
+        <w:t>women in technology. We also aim to showcase successful women in</w:t>
+      </w:r>
+      <w:r>
+        <w:t xml:space="preserve"> the </w:t>
+      </w:r>
+      <w:r>
+        <w:t>industry</w:t>
+      </w:r>
+      <w:r>
+        <w:t xml:space="preserve"> to the next generation and provide</w:t>
+      </w:r>
+      <w:r>
+        <w:t xml:space="preserve"> workshop</w:t>
+      </w:r>
+      <w:r>
+        <w:t>s</w:t>
+      </w:r>
+      <w:r>
+        <w:t xml:space="preserve"> to teach </w:t>
+      </w:r>
+      <w:r>
+        <w:t>them</w:t>
+      </w:r>
+      <w:r>
+        <w:t xml:space="preserve"> the skills needed to </w:t>
+      </w:r>
+      <w:r>
+        <w:t>advance their programming talents</w:t>
+      </w:r>
+      <w:r>
+        <w:t xml:space="preserve"> and </w:t>
+      </w:r>
+      <w:r>
+        <w:t>bring ideas to life</w:t>
+      </w:r>
+      <w:r>
+        <w:t xml:space="preserve">.  </w:t>
       </w:r>
     </w:p>
-    <w:bookmarkEnd w:id="0"/>
-    <w:p>
-      <w:pPr>
-        <w:rPr>
-          <w:rStyle w:val="null"/>
-        </w:rPr>
-      </w:pPr>
-    </w:p>
-    <w:p>
-      <w:r>
-        <w:t xml:space="preserve">We will do </w:t>
-      </w:r>
-      <w:r>
-        <w:t xml:space="preserve">this </w:t>
-      </w:r>
-      <w:r>
-        <w:t xml:space="preserve">by forming a strong community of women in technology who strive to collaborate and mentor one another in a safe environment. We will work towards breaking down </w:t>
-      </w:r>
-      <w:r>
-        <w:t xml:space="preserve">the </w:t>
-      </w:r>
-      <w:r>
-        <w:t xml:space="preserve">stereotype about women in technology and showcase those who are changing the face of the </w:t>
-      </w:r>
-      <w:r>
-        <w:t>industry</w:t>
-      </w:r>
-      <w:r>
-        <w:t>.  We will focus on workshop</w:t>
-      </w:r>
-      <w:r>
-        <w:t>s</w:t>
-      </w:r>
-      <w:r>
-        <w:t xml:space="preserve"> to teach women the skills needed to creat</w:t>
-      </w:r>
-      <w:r>
-        <w:t>e projects to advance their programming talent</w:t>
-      </w:r>
-      <w:r>
-        <w:t xml:space="preserve">.  </w:t>
-      </w:r>
-    </w:p>
-    <w:p/>
     <w:p>
       <w:pPr>
         <w:tabs>

</xml_diff>